<commit_message>
DoublyLinkedList and ArrayDeque structures.
</commit_message>
<xml_diff>
--- a/Notes/Spring Web/Docker.docx
+++ b/Notes/Spring Web/Docker.docx
@@ -4,7 +4,7 @@
   <w:body>
     <w:p>
       <w:pPr>
-        <w:pStyle w:val="a3"/>
+        <w:pStyle w:val="ListParagraph"/>
         <w:numPr>
           <w:ilvl w:val="0"/>
           <w:numId w:val="1"/>
@@ -25,7 +25,7 @@
     </w:p>
     <w:p>
       <w:pPr>
-        <w:pStyle w:val="a3"/>
+        <w:pStyle w:val="ListParagraph"/>
         <w:numPr>
           <w:ilvl w:val="0"/>
           <w:numId w:val="2"/>
@@ -37,7 +37,7 @@
     </w:p>
     <w:p>
       <w:pPr>
-        <w:pStyle w:val="a3"/>
+        <w:pStyle w:val="ListParagraph"/>
         <w:numPr>
           <w:ilvl w:val="0"/>
           <w:numId w:val="2"/>
@@ -47,10 +47,28 @@
         <w:t>mvn package</w:t>
       </w:r>
     </w:p>
+    <w:p>
+      <w:pPr>
+        <w:pStyle w:val="ListParagraph"/>
+        <w:numPr>
+          <w:ilvl w:val="0"/>
+          <w:numId w:val="2"/>
+        </w:numPr>
+      </w:pPr>
+      <w:r>
+        <w:t xml:space="preserve">mvn clean package -DskipTests     - </w:t>
+      </w:r>
+      <w:r>
+        <w:rPr>
+          <w:lang w:val="bg-BG"/>
+        </w:rPr>
+        <w:t>пропуска тестовете</w:t>
+      </w:r>
+    </w:p>
     <w:p/>
     <w:p>
       <w:pPr>
-        <w:pStyle w:val="a3"/>
+        <w:pStyle w:val="ListParagraph"/>
         <w:numPr>
           <w:ilvl w:val="0"/>
           <w:numId w:val="1"/>
@@ -74,7 +92,7 @@
     </w:p>
     <w:p>
       <w:pPr>
-        <w:pStyle w:val="a3"/>
+        <w:pStyle w:val="ListParagraph"/>
         <w:numPr>
           <w:ilvl w:val="0"/>
           <w:numId w:val="2"/>
@@ -92,7 +110,7 @@
     </w:p>
     <w:p>
       <w:pPr>
-        <w:pStyle w:val="a3"/>
+        <w:pStyle w:val="ListParagraph"/>
         <w:numPr>
           <w:ilvl w:val="0"/>
           <w:numId w:val="2"/>
@@ -122,7 +140,7 @@
     </w:p>
     <w:p>
       <w:pPr>
-        <w:pStyle w:val="a3"/>
+        <w:pStyle w:val="ListParagraph"/>
         <w:ind w:left="1080"/>
       </w:pPr>
       <w:r>
@@ -168,13 +186,13 @@
     </w:p>
     <w:p>
       <w:pPr>
-        <w:pStyle w:val="a3"/>
+        <w:pStyle w:val="ListParagraph"/>
         <w:ind w:left="1080"/>
       </w:pPr>
     </w:p>
     <w:p>
       <w:pPr>
-        <w:pStyle w:val="a3"/>
+        <w:pStyle w:val="ListParagraph"/>
         <w:numPr>
           <w:ilvl w:val="0"/>
           <w:numId w:val="1"/>
@@ -186,7 +204,7 @@
     </w:p>
     <w:p>
       <w:pPr>
-        <w:pStyle w:val="a3"/>
+        <w:pStyle w:val="ListParagraph"/>
         <w:numPr>
           <w:ilvl w:val="0"/>
           <w:numId w:val="2"/>
@@ -213,7 +231,7 @@
     </w:p>
     <w:p>
       <w:pPr>
-        <w:pStyle w:val="a3"/>
+        <w:pStyle w:val="ListParagraph"/>
       </w:pPr>
       <w:r>
         <w:rPr>
@@ -258,13 +276,13 @@
     </w:p>
     <w:p>
       <w:pPr>
-        <w:pStyle w:val="a3"/>
+        <w:pStyle w:val="ListParagraph"/>
         <w:ind w:left="1080"/>
       </w:pPr>
     </w:p>
     <w:p>
       <w:pPr>
-        <w:pStyle w:val="a3"/>
+        <w:pStyle w:val="ListParagraph"/>
         <w:numPr>
           <w:ilvl w:val="0"/>
           <w:numId w:val="1"/>
@@ -291,7 +309,7 @@
     </w:p>
     <w:p>
       <w:pPr>
-        <w:pStyle w:val="a3"/>
+        <w:pStyle w:val="ListParagraph"/>
         <w:numPr>
           <w:ilvl w:val="0"/>
           <w:numId w:val="2"/>
@@ -312,7 +330,7 @@
     </w:p>
     <w:p>
       <w:pPr>
-        <w:pStyle w:val="a3"/>
+        <w:pStyle w:val="ListParagraph"/>
         <w:numPr>
           <w:ilvl w:val="0"/>
           <w:numId w:val="2"/>
@@ -330,13 +348,13 @@
     </w:p>
     <w:p>
       <w:pPr>
-        <w:pStyle w:val="a3"/>
+        <w:pStyle w:val="ListParagraph"/>
         <w:ind w:left="1080"/>
       </w:pPr>
     </w:p>
     <w:p>
       <w:pPr>
-        <w:pStyle w:val="a3"/>
+        <w:pStyle w:val="ListParagraph"/>
       </w:pPr>
       <w:r>
         <w:t>docker build -t vladoap/plannerapp:v1 -f deployment/Dockerfile .</w:t>
@@ -344,12 +362,12 @@
     </w:p>
     <w:p>
       <w:pPr>
-        <w:pStyle w:val="a3"/>
-      </w:pPr>
-    </w:p>
-    <w:p>
-      <w:pPr>
-        <w:pStyle w:val="a3"/>
+        <w:pStyle w:val="ListParagraph"/>
+      </w:pPr>
+    </w:p>
+    <w:p>
+      <w:pPr>
+        <w:pStyle w:val="ListParagraph"/>
         <w:numPr>
           <w:ilvl w:val="0"/>
           <w:numId w:val="1"/>
@@ -367,12 +385,12 @@
     </w:p>
     <w:p>
       <w:pPr>
-        <w:pStyle w:val="a3"/>
-      </w:pPr>
-    </w:p>
-    <w:p>
-      <w:pPr>
-        <w:pStyle w:val="a3"/>
+        <w:pStyle w:val="ListParagraph"/>
+      </w:pPr>
+    </w:p>
+    <w:p>
+      <w:pPr>
+        <w:pStyle w:val="ListParagraph"/>
       </w:pPr>
       <w:r>
         <w:t>docker login</w:t>
@@ -380,12 +398,12 @@
     </w:p>
     <w:p>
       <w:pPr>
-        <w:pStyle w:val="a3"/>
-      </w:pPr>
-    </w:p>
-    <w:p>
-      <w:pPr>
-        <w:pStyle w:val="a3"/>
+        <w:pStyle w:val="ListParagraph"/>
+      </w:pPr>
+    </w:p>
+    <w:p>
+      <w:pPr>
+        <w:pStyle w:val="ListParagraph"/>
         <w:numPr>
           <w:ilvl w:val="0"/>
           <w:numId w:val="1"/>
@@ -406,12 +424,12 @@
     </w:p>
     <w:p>
       <w:pPr>
-        <w:pStyle w:val="a3"/>
-      </w:pPr>
-    </w:p>
-    <w:p>
-      <w:pPr>
-        <w:pStyle w:val="a3"/>
+        <w:pStyle w:val="ListParagraph"/>
+      </w:pPr>
+    </w:p>
+    <w:p>
+      <w:pPr>
+        <w:pStyle w:val="ListParagraph"/>
       </w:pPr>
       <w:r>
         <w:t>Docker push vladoap/plannerapp:v1</w:t>
@@ -419,34 +437,34 @@
     </w:p>
     <w:p>
       <w:pPr>
-        <w:pStyle w:val="a3"/>
-      </w:pPr>
-    </w:p>
-    <w:p>
-      <w:pPr>
-        <w:pStyle w:val="a3"/>
+        <w:pStyle w:val="ListParagraph"/>
+      </w:pPr>
+    </w:p>
+    <w:p>
+      <w:pPr>
+        <w:pStyle w:val="ListParagraph"/>
       </w:pPr>
     </w:p>
     <w:p/>
     <w:p>
       <w:pPr>
-        <w:pStyle w:val="a3"/>
-      </w:pPr>
-    </w:p>
-    <w:p>
-      <w:pPr>
-        <w:pStyle w:val="a3"/>
-      </w:pPr>
-    </w:p>
-    <w:p>
-      <w:pPr>
-        <w:pStyle w:val="a3"/>
+        <w:pStyle w:val="ListParagraph"/>
+      </w:pPr>
+    </w:p>
+    <w:p>
+      <w:pPr>
+        <w:pStyle w:val="ListParagraph"/>
+      </w:pPr>
+    </w:p>
+    <w:p>
+      <w:pPr>
+        <w:pStyle w:val="ListParagraph"/>
       </w:pPr>
     </w:p>
     <w:p/>
     <w:p>
       <w:pPr>
-        <w:pStyle w:val="a3"/>
+        <w:pStyle w:val="ListParagraph"/>
         <w:numPr>
           <w:ilvl w:val="0"/>
           <w:numId w:val="1"/>
@@ -464,12 +482,51 @@
     </w:p>
     <w:p>
       <w:pPr>
-        <w:pStyle w:val="a3"/>
-      </w:pPr>
-    </w:p>
-    <w:p>
-      <w:pPr>
-        <w:pStyle w:val="a3"/>
+        <w:pStyle w:val="ListParagraph"/>
+        <w:numPr>
+          <w:ilvl w:val="0"/>
+          <w:numId w:val="2"/>
+        </w:numPr>
+        <w:rPr>
+          <w:lang w:val="bg-BG"/>
+        </w:rPr>
+      </w:pPr>
+      <w:r>
+        <w:rPr>
+          <w:lang w:val="bg-BG"/>
+        </w:rPr>
+        <w:t xml:space="preserve">В </w:t>
+      </w:r>
+      <w:r>
+        <w:t xml:space="preserve">environment </w:t>
+      </w:r>
+      <w:r>
+        <w:rPr>
+          <w:lang w:val="bg-BG"/>
+        </w:rPr>
+        <w:t xml:space="preserve">на апликацията (не на </w:t>
+      </w:r>
+      <w:r>
+        <w:t xml:space="preserve">db) </w:t>
+      </w:r>
+      <w:r>
+        <w:rPr>
+          <w:lang w:val="bg-BG"/>
+        </w:rPr>
+        <w:t xml:space="preserve">се слагат </w:t>
+      </w:r>
+      <w:r>
+        <w:t>environment variables</w:t>
+      </w:r>
+    </w:p>
+    <w:p>
+      <w:pPr>
+        <w:pStyle w:val="ListParagraph"/>
+      </w:pPr>
+    </w:p>
+    <w:p>
+      <w:pPr>
+        <w:pStyle w:val="ListParagraph"/>
       </w:pPr>
       <w:r>
         <w:rPr>
@@ -514,17 +571,17 @@
     </w:p>
     <w:p>
       <w:pPr>
-        <w:pStyle w:val="a3"/>
-      </w:pPr>
-    </w:p>
-    <w:p>
-      <w:pPr>
-        <w:pStyle w:val="a3"/>
-      </w:pPr>
-    </w:p>
-    <w:p>
-      <w:pPr>
-        <w:pStyle w:val="a3"/>
+        <w:pStyle w:val="ListParagraph"/>
+      </w:pPr>
+    </w:p>
+    <w:p>
+      <w:pPr>
+        <w:pStyle w:val="ListParagraph"/>
+      </w:pPr>
+    </w:p>
+    <w:p>
+      <w:pPr>
+        <w:pStyle w:val="ListParagraph"/>
         <w:numPr>
           <w:ilvl w:val="0"/>
           <w:numId w:val="1"/>
@@ -539,12 +596,12 @@
     </w:p>
     <w:p>
       <w:pPr>
-        <w:pStyle w:val="a3"/>
-      </w:pPr>
-    </w:p>
-    <w:p>
-      <w:pPr>
-        <w:pStyle w:val="a3"/>
+        <w:pStyle w:val="ListParagraph"/>
+      </w:pPr>
+    </w:p>
+    <w:p>
+      <w:pPr>
+        <w:pStyle w:val="ListParagraph"/>
       </w:pPr>
       <w:r>
         <w:t>docker-compose -f local/docker-compose.yml up</w:t>
@@ -552,17 +609,17 @@
     </w:p>
     <w:p>
       <w:pPr>
-        <w:pStyle w:val="a3"/>
-      </w:pPr>
-    </w:p>
-    <w:p>
-      <w:pPr>
-        <w:pStyle w:val="a3"/>
-      </w:pPr>
-    </w:p>
-    <w:p>
-      <w:pPr>
-        <w:pStyle w:val="a3"/>
+        <w:pStyle w:val="ListParagraph"/>
+      </w:pPr>
+    </w:p>
+    <w:p>
+      <w:pPr>
+        <w:pStyle w:val="ListParagraph"/>
+      </w:pPr>
+    </w:p>
+    <w:p>
+      <w:pPr>
+        <w:pStyle w:val="ListParagraph"/>
         <w:numPr>
           <w:ilvl w:val="0"/>
           <w:numId w:val="1"/>
@@ -589,7 +646,7 @@
     </w:p>
     <w:p>
       <w:pPr>
-        <w:pStyle w:val="a3"/>
+        <w:pStyle w:val="ListParagraph"/>
       </w:pPr>
       <w:r>
         <w:t>Docker rmi {imageId}</w:t>
@@ -597,12 +654,12 @@
     </w:p>
     <w:p>
       <w:pPr>
-        <w:pStyle w:val="a3"/>
-      </w:pPr>
-    </w:p>
-    <w:p>
-      <w:pPr>
-        <w:pStyle w:val="a3"/>
+        <w:pStyle w:val="ListParagraph"/>
+      </w:pPr>
+    </w:p>
+    <w:p>
+      <w:pPr>
+        <w:pStyle w:val="ListParagraph"/>
       </w:pPr>
       <w:r>
         <w:t>Docker rm {containerId}</w:t>
@@ -610,12 +667,12 @@
     </w:p>
     <w:p>
       <w:pPr>
-        <w:pStyle w:val="a3"/>
-      </w:pPr>
-    </w:p>
-    <w:p>
-      <w:pPr>
-        <w:pStyle w:val="a3"/>
+        <w:pStyle w:val="ListParagraph"/>
+      </w:pPr>
+    </w:p>
+    <w:p>
+      <w:pPr>
+        <w:pStyle w:val="ListParagraph"/>
         <w:numPr>
           <w:ilvl w:val="0"/>
           <w:numId w:val="1"/>
@@ -633,7 +690,7 @@
     </w:p>
     <w:p>
       <w:pPr>
-        <w:pStyle w:val="a3"/>
+        <w:pStyle w:val="ListParagraph"/>
         <w:numPr>
           <w:ilvl w:val="0"/>
           <w:numId w:val="2"/>
@@ -642,10 +699,16 @@
       <w:r>
         <w:t xml:space="preserve">Docker ps </w:t>
       </w:r>
-    </w:p>
-    <w:p>
-      <w:pPr>
-        <w:pStyle w:val="a3"/>
+      <w:r>
+        <w:rPr>
+          <w:lang w:val="bg-BG"/>
+        </w:rPr>
+        <w:t xml:space="preserve">  - листва активните</w:t>
+      </w:r>
+    </w:p>
+    <w:p>
+      <w:pPr>
+        <w:pStyle w:val="ListParagraph"/>
         <w:numPr>
           <w:ilvl w:val="0"/>
           <w:numId w:val="2"/>
@@ -654,34 +717,43 @@
       <w:r>
         <w:t>Docker ps -a</w:t>
       </w:r>
-    </w:p>
-    <w:p>
-      <w:pPr>
-        <w:pStyle w:val="a3"/>
+      <w:r>
+        <w:t xml:space="preserve">   - </w:t>
+      </w:r>
+      <w:r>
+        <w:rPr>
+          <w:lang w:val="bg-BG"/>
+        </w:rPr>
+        <w:t>листва всички контейнери</w:t>
+      </w:r>
+    </w:p>
+    <w:p>
+      <w:pPr>
+        <w:pStyle w:val="ListParagraph"/>
         <w:ind w:left="1080"/>
       </w:pPr>
     </w:p>
     <w:p>
       <w:pPr>
-        <w:pStyle w:val="a3"/>
+        <w:pStyle w:val="ListParagraph"/>
         <w:ind w:left="1080"/>
       </w:pPr>
     </w:p>
     <w:p>
       <w:pPr>
-        <w:pStyle w:val="a3"/>
+        <w:pStyle w:val="ListParagraph"/>
         <w:ind w:left="1080"/>
       </w:pPr>
     </w:p>
     <w:p>
       <w:pPr>
-        <w:pStyle w:val="a3"/>
+        <w:pStyle w:val="ListParagraph"/>
         <w:ind w:left="1080"/>
       </w:pPr>
     </w:p>
     <w:p>
       <w:pPr>
-        <w:pStyle w:val="a3"/>
+        <w:pStyle w:val="ListParagraph"/>
         <w:rPr>
           <w:rFonts w:ascii="Ubuntu Mono" w:hAnsi="Ubuntu Mono"/>
           <w:color w:val="FFFFFF"/>
@@ -703,7 +775,7 @@
     </w:p>
     <w:p>
       <w:pPr>
-        <w:pStyle w:val="a3"/>
+        <w:pStyle w:val="ListParagraph"/>
         <w:rPr>
           <w:rFonts w:ascii="Ubuntu Mono" w:hAnsi="Ubuntu Mono"/>
           <w:color w:val="FFFFFF"/>
@@ -719,7 +791,7 @@
     <w:p/>
     <w:p>
       <w:pPr>
-        <w:pStyle w:val="a3"/>
+        <w:pStyle w:val="ListParagraph"/>
         <w:numPr>
           <w:ilvl w:val="0"/>
           <w:numId w:val="1"/>
@@ -734,13 +806,12 @@
           <w:b/>
           <w:bCs/>
         </w:rPr>
-        <w:lastRenderedPageBreak/>
         <w:t xml:space="preserve">Paths and Environment variables </w:t>
       </w:r>
     </w:p>
     <w:p>
       <w:pPr>
-        <w:pStyle w:val="a3"/>
+        <w:pStyle w:val="ListParagraph"/>
       </w:pPr>
       <w:r>
         <w:t>-</w:t>
@@ -775,7 +846,7 @@
     </w:p>
     <w:p>
       <w:pPr>
-        <w:pStyle w:val="a3"/>
+        <w:pStyle w:val="ListParagraph"/>
       </w:pPr>
       <w:r>
         <w:rPr>
@@ -820,12 +891,12 @@
     </w:p>
     <w:p>
       <w:pPr>
-        <w:pStyle w:val="a3"/>
-      </w:pPr>
-    </w:p>
-    <w:p>
-      <w:pPr>
-        <w:pStyle w:val="a3"/>
+        <w:pStyle w:val="ListParagraph"/>
+      </w:pPr>
+    </w:p>
+    <w:p>
+      <w:pPr>
+        <w:pStyle w:val="ListParagraph"/>
       </w:pPr>
       <w:r>
         <w:rPr>
@@ -870,27 +941,27 @@
     </w:p>
     <w:p>
       <w:pPr>
-        <w:pStyle w:val="a3"/>
-      </w:pPr>
-    </w:p>
-    <w:p>
-      <w:pPr>
-        <w:pStyle w:val="a3"/>
-      </w:pPr>
-    </w:p>
-    <w:p>
-      <w:pPr>
-        <w:pStyle w:val="a3"/>
-      </w:pPr>
-    </w:p>
-    <w:p>
-      <w:pPr>
-        <w:pStyle w:val="a3"/>
-      </w:pPr>
-    </w:p>
-    <w:p>
-      <w:pPr>
-        <w:pStyle w:val="a3"/>
+        <w:pStyle w:val="ListParagraph"/>
+      </w:pPr>
+    </w:p>
+    <w:p>
+      <w:pPr>
+        <w:pStyle w:val="ListParagraph"/>
+      </w:pPr>
+    </w:p>
+    <w:p>
+      <w:pPr>
+        <w:pStyle w:val="ListParagraph"/>
+      </w:pPr>
+    </w:p>
+    <w:p>
+      <w:pPr>
+        <w:pStyle w:val="ListParagraph"/>
+      </w:pPr>
+    </w:p>
+    <w:p>
+      <w:pPr>
+        <w:pStyle w:val="ListParagraph"/>
         <w:numPr>
           <w:ilvl w:val="0"/>
           <w:numId w:val="1"/>
@@ -900,7 +971,6 @@
         <w:rPr>
           <w:lang w:val="bg-BG"/>
         </w:rPr>
-        <w:lastRenderedPageBreak/>
         <w:t xml:space="preserve">Пускане на </w:t>
       </w:r>
       <w:r>
@@ -915,7 +985,7 @@
     </w:p>
     <w:p>
       <w:pPr>
-        <w:pStyle w:val="a3"/>
+        <w:pStyle w:val="ListParagraph"/>
       </w:pPr>
       <w:r>
         <w:rPr>
@@ -960,13 +1030,173 @@
     </w:p>
     <w:p>
       <w:pPr>
-        <w:pStyle w:val="a3"/>
-      </w:pPr>
-    </w:p>
-    <w:p>
-      <w:pPr>
-        <w:pStyle w:val="a3"/>
-      </w:pPr>
+        <w:pStyle w:val="ListParagraph"/>
+        <w:numPr>
+          <w:ilvl w:val="0"/>
+          <w:numId w:val="1"/>
+        </w:numPr>
+      </w:pPr>
+      <w:r>
+        <w:rPr>
+          <w:lang w:val="bg-BG"/>
+        </w:rPr>
+        <w:t xml:space="preserve">Пусакне на </w:t>
+      </w:r>
+      <w:r>
+        <w:t xml:space="preserve">docker-compose.yml </w:t>
+      </w:r>
+      <w:r>
+        <w:rPr>
+          <w:lang w:val="bg-BG"/>
+        </w:rPr>
+        <w:t xml:space="preserve">през </w:t>
+      </w:r>
+      <w:r>
+        <w:t>terminal</w:t>
+      </w:r>
+    </w:p>
+    <w:p>
+      <w:pPr>
+        <w:pStyle w:val="ListParagraph"/>
+      </w:pPr>
+      <w:r>
+        <w:rPr>
+          <w:noProof/>
+        </w:rPr>
+        <w:drawing>
+          <wp:inline distT="0" distB="0" distL="0" distR="0" wp14:anchorId="28EE6A5A" wp14:editId="72D4155F">
+            <wp:extent cx="5882185" cy="420425"/>
+            <wp:effectExtent l="0" t="0" r="4445" b="0"/>
+            <wp:docPr id="1503018157" name="Picture 1"/>
+            <wp:cNvGraphicFramePr>
+              <a:graphicFrameLocks xmlns:a="http://schemas.openxmlformats.org/drawingml/2006/main" noChangeAspect="1"/>
+            </wp:cNvGraphicFramePr>
+            <a:graphic xmlns:a="http://schemas.openxmlformats.org/drawingml/2006/main">
+              <a:graphicData uri="http://schemas.openxmlformats.org/drawingml/2006/picture">
+                <pic:pic xmlns:pic="http://schemas.openxmlformats.org/drawingml/2006/picture">
+                  <pic:nvPicPr>
+                    <pic:cNvPr id="1503018157" name=""/>
+                    <pic:cNvPicPr/>
+                  </pic:nvPicPr>
+                  <pic:blipFill>
+                    <a:blip r:embed="rId11"/>
+                    <a:stretch>
+                      <a:fillRect/>
+                    </a:stretch>
+                  </pic:blipFill>
+                  <pic:spPr>
+                    <a:xfrm>
+                      <a:off x="0" y="0"/>
+                      <a:ext cx="5882955" cy="420480"/>
+                    </a:xfrm>
+                    <a:prstGeom prst="rect">
+                      <a:avLst/>
+                    </a:prstGeom>
+                  </pic:spPr>
+                </pic:pic>
+              </a:graphicData>
+            </a:graphic>
+          </wp:inline>
+        </w:drawing>
+      </w:r>
+    </w:p>
+    <w:p>
+      <w:pPr>
+        <w:pStyle w:val="ListParagraph"/>
+      </w:pPr>
+    </w:p>
+    <w:p>
+      <w:pPr>
+        <w:pStyle w:val="ListParagraph"/>
+        <w:numPr>
+          <w:ilvl w:val="0"/>
+          <w:numId w:val="1"/>
+        </w:numPr>
+      </w:pPr>
+      <w:r>
+        <w:t xml:space="preserve">Stop all running </w:t>
+      </w:r>
+      <w:r>
+        <w:t>containers.</w:t>
+      </w:r>
+      <w:r>
+        <w:t xml:space="preserve"> </w:t>
+      </w:r>
+    </w:p>
+    <w:p>
+      <w:pPr>
+        <w:pStyle w:val="ListParagraph"/>
+      </w:pPr>
+    </w:p>
+    <w:p>
+      <w:pPr>
+        <w:pStyle w:val="ListParagraph"/>
+      </w:pPr>
+      <w:r>
+        <w:t>docker stop $(docker ps -q)</w:t>
+      </w:r>
+    </w:p>
+    <w:p>
+      <w:pPr>
+        <w:pStyle w:val="ListParagraph"/>
+      </w:pPr>
+    </w:p>
+    <w:p>
+      <w:pPr>
+        <w:pStyle w:val="ListParagraph"/>
+        <w:numPr>
+          <w:ilvl w:val="0"/>
+          <w:numId w:val="1"/>
+        </w:numPr>
+      </w:pPr>
+      <w:r>
+        <w:t>Docker-compose.yml with health check of database</w:t>
+      </w:r>
+    </w:p>
+    <w:p>
+      <w:pPr>
+        <w:pStyle w:val="ListParagraph"/>
+      </w:pPr>
+      <w:r>
+        <w:rPr>
+          <w:noProof/>
+        </w:rPr>
+        <w:drawing>
+          <wp:inline distT="0" distB="0" distL="0" distR="0" wp14:anchorId="2CF638F3" wp14:editId="662EB80E">
+            <wp:extent cx="5172501" cy="4529807"/>
+            <wp:effectExtent l="0" t="0" r="9525" b="4445"/>
+            <wp:docPr id="2065839034" name="Picture 1"/>
+            <wp:cNvGraphicFramePr>
+              <a:graphicFrameLocks xmlns:a="http://schemas.openxmlformats.org/drawingml/2006/main" noChangeAspect="1"/>
+            </wp:cNvGraphicFramePr>
+            <a:graphic xmlns:a="http://schemas.openxmlformats.org/drawingml/2006/main">
+              <a:graphicData uri="http://schemas.openxmlformats.org/drawingml/2006/picture">
+                <pic:pic xmlns:pic="http://schemas.openxmlformats.org/drawingml/2006/picture">
+                  <pic:nvPicPr>
+                    <pic:cNvPr id="2065839034" name=""/>
+                    <pic:cNvPicPr/>
+                  </pic:nvPicPr>
+                  <pic:blipFill>
+                    <a:blip r:embed="rId12"/>
+                    <a:stretch>
+                      <a:fillRect/>
+                    </a:stretch>
+                  </pic:blipFill>
+                  <pic:spPr>
+                    <a:xfrm>
+                      <a:off x="0" y="0"/>
+                      <a:ext cx="5175512" cy="4532444"/>
+                    </a:xfrm>
+                    <a:prstGeom prst="rect">
+                      <a:avLst/>
+                    </a:prstGeom>
+                  </pic:spPr>
+                </pic:pic>
+              </a:graphicData>
+            </a:graphic>
+          </wp:inline>
+        </w:drawing>
+      </w:r>
     </w:p>
     <w:p/>
     <w:sectPr>
@@ -1589,17 +1819,17 @@
     <w:lsdException w:name="Unresolved Mention" w:semiHidden="1" w:unhideWhenUsed="1"/>
     <w:lsdException w:name="Smart Link" w:semiHidden="1" w:unhideWhenUsed="1"/>
   </w:latentStyles>
-  <w:style w:type="paragraph" w:default="1" w:styleId="a">
+  <w:style w:type="paragraph" w:default="1" w:styleId="Normal">
     <w:name w:val="Normal"/>
     <w:qFormat/>
   </w:style>
-  <w:style w:type="character" w:default="1" w:styleId="a0">
+  <w:style w:type="character" w:default="1" w:styleId="DefaultParagraphFont">
     <w:name w:val="Default Paragraph Font"/>
     <w:uiPriority w:val="1"/>
     <w:semiHidden/>
     <w:unhideWhenUsed/>
   </w:style>
-  <w:style w:type="table" w:default="1" w:styleId="a1">
+  <w:style w:type="table" w:default="1" w:styleId="TableNormal">
     <w:name w:val="Normal Table"/>
     <w:uiPriority w:val="99"/>
     <w:semiHidden/>
@@ -1614,15 +1844,15 @@
       </w:tblCellMar>
     </w:tblPr>
   </w:style>
-  <w:style w:type="numbering" w:default="1" w:styleId="a2">
+  <w:style w:type="numbering" w:default="1" w:styleId="NoList">
     <w:name w:val="No List"/>
     <w:uiPriority w:val="99"/>
     <w:semiHidden/>
     <w:unhideWhenUsed/>
   </w:style>
-  <w:style w:type="paragraph" w:styleId="a3">
+  <w:style w:type="paragraph" w:styleId="ListParagraph">
     <w:name w:val="List Paragraph"/>
-    <w:basedOn w:val="a"/>
+    <w:basedOn w:val="Normal"/>
     <w:uiPriority w:val="34"/>
     <w:qFormat/>
     <w:rsid w:val="00E07F7A"/>

</xml_diff>